<commit_message>
Update Tesing Sheet Assignment 1.docx
</commit_message>
<xml_diff>
--- a/Assessments/Assignment 1/Tesing Sheet Assignment 1.docx
+++ b/Assessments/Assignment 1/Tesing Sheet Assignment 1.docx
@@ -2231,24 +2231,31 @@
           <w:noProof/>
         </w:rPr>
       </w:pPr>
-    </w:p>
-    <w:p>
-      <w:pPr>
-        <w:rPr>
-          <w:b/>
-          <w:bCs/>
-          <w:u w:val="single"/>
-        </w:rPr>
-      </w:pPr>
       <w:r>
         <w:rPr>
           <w:noProof/>
         </w:rPr>
         <w:drawing>
-          <wp:inline distT="0" distB="0" distL="0" distR="0" wp14:anchorId="24CBD980" wp14:editId="7F386AD0">
-            <wp:extent cx="4190337" cy="4902470"/>
-            <wp:effectExtent l="0" t="0" r="1270" b="0"/>
-            <wp:docPr id="11" name="Picture 11"/>
+          <wp:anchor distT="0" distB="0" distL="114300" distR="114300" simplePos="0" relativeHeight="251668480" behindDoc="0" locked="0" layoutInCell="1" allowOverlap="1" wp14:anchorId="33D7D8BA" wp14:editId="4FECC523">
+            <wp:simplePos x="0" y="0"/>
+            <wp:positionH relativeFrom="margin">
+              <wp:align>left</wp:align>
+            </wp:positionH>
+            <wp:positionV relativeFrom="paragraph">
+              <wp:posOffset>5550</wp:posOffset>
+            </wp:positionV>
+            <wp:extent cx="4071068" cy="5079378"/>
+            <wp:effectExtent l="0" t="0" r="5715" b="6985"/>
+            <wp:wrapThrough wrapText="bothSides">
+              <wp:wrapPolygon edited="0">
+                <wp:start x="0" y="0"/>
+                <wp:lineTo x="0" y="21549"/>
+                <wp:lineTo x="21529" y="21549"/>
+                <wp:lineTo x="21529" y="0"/>
+                <wp:lineTo x="0" y="0"/>
+              </wp:wrapPolygon>
+            </wp:wrapThrough>
+            <wp:docPr id="12" name="Picture 12"/>
             <wp:cNvGraphicFramePr>
               <a:graphicFrameLocks xmlns:a="http://schemas.openxmlformats.org/drawingml/2006/main" noChangeAspect="1"/>
             </wp:cNvGraphicFramePr>
@@ -2260,14 +2267,20 @@
                     <pic:cNvPicPr/>
                   </pic:nvPicPr>
                   <pic:blipFill rotWithShape="1">
-                    <a:blip r:embed="rId17"/>
-                    <a:srcRect l="49243" t="14271" r="13705" b="8667"/>
+                    <a:blip r:embed="rId17">
+                      <a:extLst>
+                        <a:ext uri="{28A0092B-C50C-407E-A947-70E740481C1C}">
+                          <a14:useLocalDpi xmlns:a14="http://schemas.microsoft.com/office/drawing/2010/main" val="0"/>
+                        </a:ext>
+                      </a:extLst>
+                    </a:blip>
+                    <a:srcRect l="62207" t="16172"/>
                     <a:stretch/>
                   </pic:blipFill>
                   <pic:spPr bwMode="auto">
                     <a:xfrm>
                       <a:off x="0" y="0"/>
-                      <a:ext cx="4197980" cy="4911411"/>
+                      <a:ext cx="4071068" cy="5079378"/>
                     </a:xfrm>
                     <a:prstGeom prst="rect">
                       <a:avLst/>
@@ -2284,9 +2297,31 @@
                 </pic:pic>
               </a:graphicData>
             </a:graphic>
-          </wp:inline>
+            <wp14:sizeRelH relativeFrom="page">
+              <wp14:pctWidth>0</wp14:pctWidth>
+            </wp14:sizeRelH>
+            <wp14:sizeRelV relativeFrom="page">
+              <wp14:pctHeight>0</wp14:pctHeight>
+            </wp14:sizeRelV>
+          </wp:anchor>
         </w:drawing>
       </w:r>
+    </w:p>
+    <w:p>
+      <w:pPr>
+        <w:rPr>
+          <w:noProof/>
+        </w:rPr>
+      </w:pPr>
+    </w:p>
+    <w:p>
+      <w:pPr>
+        <w:rPr>
+          <w:b/>
+          <w:bCs/>
+          <w:u w:val="single"/>
+        </w:rPr>
+      </w:pPr>
     </w:p>
     <w:sectPr>
       <w:footerReference w:type="default" r:id="rId18"/>

</xml_diff>